<commit_message>
La till en stjärnbakgrund
</commit_message>
<xml_diff>
--- a/Spaceshooter spel designdokument.docx
+++ b/Spaceshooter spel designdokument.docx
@@ -17,6 +17,9 @@
     </w:p>
     <w:p/>
     <w:p>
+      <w:pPr>
+        <w:pStyle w:val="Rubrik2"/>
+      </w:pPr>
       <w:r>
         <w:t>Grundspelet</w:t>
       </w:r>
@@ -73,8 +76,16 @@
     </w:p>
     <w:p/>
     <w:p>
+      <w:pPr>
+        <w:pStyle w:val="Rubrik2"/>
+      </w:pPr>
       <w:r>
         <w:t>Utökat spel – extra funktioner</w:t>
+      </w:r>
+    </w:p>
+    <w:p>
+      <w:r>
+        <w:t>Eld och rök som sprutas ut ur rymdskeppets motorer när det flyger</w:t>
       </w:r>
     </w:p>
     <w:p>
@@ -903,7 +914,6 @@
     <w:next w:val="Normal"/>
     <w:link w:val="Rubrik2Char"/>
     <w:uiPriority w:val="9"/>
-    <w:semiHidden/>
     <w:unhideWhenUsed/>
     <w:qFormat/>
     <w:rsid w:val="000F2D87"/>
@@ -1120,7 +1130,6 @@
     <w:basedOn w:val="Standardstycketeckensnitt"/>
     <w:link w:val="Rubrik2"/>
     <w:uiPriority w:val="9"/>
-    <w:semiHidden/>
     <w:rsid w:val="000F2D87"/>
     <w:rPr>
       <w:rFonts w:asciiTheme="majorHAnsi" w:eastAsiaTheme="majorEastAsia" w:hAnsiTheme="majorHAnsi" w:cstheme="majorBidi"/>

</xml_diff>

<commit_message>
scrollande bakgrund + jetstråle
</commit_message>
<xml_diff>
--- a/Spaceshooter spel designdokument.docx
+++ b/Spaceshooter spel designdokument.docx
@@ -85,8 +85,66 @@
     </w:p>
     <w:p>
       <w:r>
+        <w:t>Ett intro i början av spelet och/eller en slutskärm när man vinner spelet med berättelse med voice-over effekt (antingen spelar du själv in din röst eller använder text-to-</w:t>
+      </w:r>
+      <w:proofErr w:type="spellStart"/>
+      <w:r>
+        <w:t>speech</w:t>
+      </w:r>
+      <w:proofErr w:type="spellEnd"/>
+      <w:r>
+        <w:t xml:space="preserve">) och tillhörande bilder (som du </w:t>
+      </w:r>
+      <w:proofErr w:type="gramStart"/>
+      <w:r>
+        <w:t>t.ex.</w:t>
+      </w:r>
+      <w:proofErr w:type="gramEnd"/>
+      <w:r>
+        <w:t xml:space="preserve"> kan AI-generera om du inte vill rita själv). </w:t>
+      </w:r>
+    </w:p>
+    <w:p>
+      <w:r>
+        <w:t>Asteroiderna ska kunna skjutas sönder</w:t>
+      </w:r>
+      <w:r>
+        <w:t xml:space="preserve"> i mindre bitar</w:t>
+      </w:r>
+      <w:r>
+        <w:t xml:space="preserve">. </w:t>
+      </w:r>
+      <w:proofErr w:type="gramStart"/>
+      <w:r>
+        <w:t>T.ex.</w:t>
+      </w:r>
+      <w:proofErr w:type="gramEnd"/>
+      <w:r>
+        <w:t xml:space="preserve"> kan det fungera så här att f</w:t>
+      </w:r>
+      <w:r>
+        <w:t>örsta gån</w:t>
+      </w:r>
+      <w:r>
+        <w:t>g</w:t>
+      </w:r>
+      <w:r>
+        <w:t>en den träffas delas den upp i två mindre bitar. Andra gången den träffas delas den upp i två ännu mindre bitar. Tredje gången de träffas exploderar de och försvinner</w:t>
+      </w:r>
+      <w:r>
+        <w:t xml:space="preserve"> ur spelet</w:t>
+      </w:r>
+      <w:r>
+        <w:t>.</w:t>
+      </w:r>
+    </w:p>
+    <w:p>
+      <w:r>
         <w:t>Eld och rök som sprutas ut ur rymdskeppets motorer när det flyger</w:t>
       </w:r>
+      <w:r>
+        <w:t>, exempelvis som en partikeleffekt eller en sprite.</w:t>
+      </w:r>
     </w:p>
     <w:p>
       <w:r>
@@ -98,7 +156,13 @@
       </w:r>
       <w:proofErr w:type="gramEnd"/>
       <w:r>
-        <w:t xml:space="preserve"> Starta (startar spelet), Poäng (visar vilken spelare som fått högst poäng), Hjälp (visar hjälpinformation), Avsluta (avslutar spelet) </w:t>
+        <w:t xml:space="preserve"> Starta (startar spelet), Poäng (visar vilken spelare som fått högst poäng), Hjälp (visar hjälpinformation), Avsluta (avslutar spelet)</w:t>
+      </w:r>
+      <w:r>
+        <w:t>.</w:t>
+      </w:r>
+      <w:r>
+        <w:t xml:space="preserve"> </w:t>
       </w:r>
     </w:p>
     <w:p>
@@ -110,39 +174,90 @@
       </w:r>
     </w:p>
     <w:p>
-      <w:r>
-        <w:t xml:space="preserve">Det ska finnas en </w:t>
-      </w:r>
-      <w:r>
-        <w:t>sköld</w:t>
-      </w:r>
-      <w:r>
-        <w:t>mätare för spelaren</w:t>
-      </w:r>
-      <w:r>
-        <w:t>s rymdskepp</w:t>
-      </w:r>
-      <w:r>
-        <w:t xml:space="preserve"> som minskas varje gång som </w:t>
-      </w:r>
-      <w:r>
-        <w:t>rymdskeppet</w:t>
-      </w:r>
-      <w:r>
-        <w:t xml:space="preserve"> tar skada</w:t>
+      <w:proofErr w:type="spellStart"/>
+      <w:r>
+        <w:t>PowerUP</w:t>
+      </w:r>
+      <w:proofErr w:type="spellEnd"/>
+      <w:r>
+        <w:t xml:space="preserve"> som spelaren kan samla genom att spelarens rymdskepp åker in i dem </w:t>
+      </w:r>
+      <w:proofErr w:type="gramStart"/>
+      <w:r>
+        <w:t>t.ex.</w:t>
+      </w:r>
+      <w:proofErr w:type="gramEnd"/>
+      <w:r>
+        <w:t xml:space="preserve"> extra hälsa, mer eldkraft, mer sköld. </w:t>
+      </w:r>
+    </w:p>
+    <w:p>
+      <w:r>
+        <w:t xml:space="preserve">Något sätt att visa när spelarens sköld börjar ta slut. </w:t>
+      </w:r>
+      <w:proofErr w:type="gramStart"/>
+      <w:r>
+        <w:t>T.ex.</w:t>
+      </w:r>
+      <w:proofErr w:type="gramEnd"/>
+      <w:r>
+        <w:t xml:space="preserve"> kan det vara en rektangulär energi/sköldmätare i ena hörnet av skärmen som minskar varje gång rymdskeppet tar skada. En annan lösning är en sköld som syns framför rymdskeppet och som tas bort efter att den förstörts av fiender och efter kollisioner med asteroider. </w:t>
+      </w:r>
+    </w:p>
+    <w:p>
+      <w:r>
+        <w:t>Ett eller flera extra</w:t>
+      </w:r>
+      <w:r>
+        <w:t xml:space="preserve"> vapen </w:t>
+      </w:r>
+      <w:proofErr w:type="gramStart"/>
+      <w:r>
+        <w:t>t.ex.</w:t>
+      </w:r>
+      <w:proofErr w:type="gramEnd"/>
+      <w:r>
+        <w:t xml:space="preserve"> laser, raket, plasma eller eld</w:t>
+      </w:r>
+      <w:r>
+        <w:t xml:space="preserve"> med egen funktionalitet och utseende</w:t>
       </w:r>
       <w:r>
         <w:t>.</w:t>
       </w:r>
     </w:p>
     <w:p>
-      <w:proofErr w:type="spellStart"/>
-      <w:r>
-        <w:t>Powerups</w:t>
-      </w:r>
-      <w:proofErr w:type="spellEnd"/>
-      <w:r>
-        <w:t xml:space="preserve"> som spelaren kan samla genom att spelarens rymdskepp åker in i dem </w:t>
+      <w:r>
+        <w:t>Ett extra rymdskepp som flyger bredvid spelarens skepp och hjälper till</w:t>
+      </w:r>
+      <w:r>
+        <w:t xml:space="preserve"> i rymdstriden</w:t>
+      </w:r>
+      <w:r>
+        <w:t>.</w:t>
+      </w:r>
+    </w:p>
+    <w:p>
+      <w:r>
+        <w:t>Fiender som skjuter tillbaka mot spelaren med annat rörelsemönster än asteroiderna.</w:t>
+      </w:r>
+    </w:p>
+    <w:p>
+      <w:r>
+        <w:lastRenderedPageBreak/>
+        <w:t>En b</w:t>
+      </w:r>
+      <w:r>
+        <w:t xml:space="preserve">oss i slutet av banan med unika attacker. Den kan dyka upp </w:t>
+      </w:r>
+      <w:r>
+        <w:t xml:space="preserve">när spelaren har spelat </w:t>
+      </w:r>
+      <w:r>
+        <w:t>en viss tid</w:t>
+      </w:r>
+      <w:r>
+        <w:t xml:space="preserve"> </w:t>
       </w:r>
       <w:proofErr w:type="gramStart"/>
       <w:r>
@@ -150,80 +265,33 @@
       </w:r>
       <w:proofErr w:type="gramEnd"/>
       <w:r>
-        <w:t xml:space="preserve"> extra hälsa, mer eldkraft, mer sköld. </w:t>
-      </w:r>
-    </w:p>
-    <w:p>
-      <w:r>
-        <w:t xml:space="preserve">Det ska finnas fler vapen </w:t>
-      </w:r>
-      <w:proofErr w:type="gramStart"/>
-      <w:r>
-        <w:t>t.ex.</w:t>
-      </w:r>
-      <w:proofErr w:type="gramEnd"/>
-      <w:r>
-        <w:t xml:space="preserve"> laser, raket, plasma eller eld</w:t>
-      </w:r>
-      <w:r>
-        <w:t>.</w:t>
-      </w:r>
-    </w:p>
-    <w:p>
-      <w:r>
-        <w:t>Det kan finnas en sköld som skyddar rymdskeppet mot skador</w:t>
-      </w:r>
-      <w:r>
-        <w:t>.</w:t>
-      </w:r>
-      <w:r>
         <w:t xml:space="preserve"> </w:t>
       </w:r>
-    </w:p>
-    <w:p>
-      <w:r>
-        <w:t>Ett extra rymdskepp som flyger bredvid spelarens skepp och hjälper till</w:t>
-      </w:r>
-      <w:r>
-        <w:t>.</w:t>
-      </w:r>
-    </w:p>
-    <w:p>
-      <w:r>
-        <w:t>Fiender som skjuter tillbaka mot spelaren med annat rörelsemönster än asteroiderna.</w:t>
-      </w:r>
-    </w:p>
-    <w:p>
-      <w:r>
-        <w:t>En b</w:t>
-      </w:r>
-      <w:r>
-        <w:t xml:space="preserve">oss i slutet av banan med unika attacker. Den kan dyka upp </w:t>
-      </w:r>
-      <w:r>
-        <w:t xml:space="preserve">när spelaren har spelat </w:t>
-      </w:r>
-      <w:r>
-        <w:t>en viss tid</w:t>
-      </w:r>
-      <w:r>
-        <w:t xml:space="preserve"> </w:t>
-      </w:r>
-      <w:proofErr w:type="gramStart"/>
-      <w:r>
-        <w:t>t.ex.</w:t>
-      </w:r>
-      <w:proofErr w:type="gramEnd"/>
-      <w:r>
-        <w:t xml:space="preserve"> 3 minuter</w:t>
-      </w:r>
-      <w:r>
-        <w:t>.</w:t>
-      </w:r>
-    </w:p>
-    <w:p>
-      <w:r>
-        <w:t>Tvåspelarläge – Ett extra rymdskepp med egna tangenter så att spelaren kan spela tillsammans med en kompis på samma dator. Då behöver interfacet anpassas till detta och detta läge kan väljas i huvudmenyn.</w:t>
+      <w:r>
+        <w:t xml:space="preserve">efter </w:t>
+      </w:r>
+      <w:r>
+        <w:t>3 minuter</w:t>
+      </w:r>
+      <w:r>
+        <w:t>s speltid</w:t>
+      </w:r>
+    </w:p>
+    <w:p>
+      <w:r>
+        <w:t xml:space="preserve">Tvåspelarläge – Ett extra rymdskepp med egna tangenter så att spelaren kan spela tillsammans med en kompis på samma dator. Då behöver interfacet anpassas </w:t>
+      </w:r>
+      <w:r>
+        <w:t>så att det är lätt att se statusen på båda skeppen. D</w:t>
+      </w:r>
+      <w:r>
+        <w:t xml:space="preserve">etta läge </w:t>
+      </w:r>
+      <w:r>
+        <w:t xml:space="preserve">skulle kunna </w:t>
+      </w:r>
+      <w:r>
+        <w:t>väljas i huvudmenyn.</w:t>
       </w:r>
     </w:p>
     <w:p/>

</xml_diff>